<commit_message>
Updates from Victor review.
</commit_message>
<xml_diff>
--- a/labmanual/English/WBT101-07B-Mesh-Details.docx
+++ b/labmanual/English/WBT101-07B-Mesh-Details.docx
@@ -8,6 +8,8 @@
           <w:rStyle w:val="BookTitle"/>
         </w:rPr>
       </w:pPr>
+      <w:bookmarkStart w:id="0" w:name="_GoBack"/>
+      <w:bookmarkEnd w:id="0"/>
       <w:r>
         <w:rPr>
           <w:rStyle w:val="BookTitle"/>
@@ -150,7 +152,7 @@
         <w:rPr>
           <w:noProof/>
         </w:rPr>
-        <w:instrText xml:space="preserve"> PAGEREF _Toc6501475 \h </w:instrText>
+        <w:instrText xml:space="preserve"> PAGEREF _Toc8278605 \h </w:instrText>
       </w:r>
       <w:r>
         <w:rPr>
@@ -208,7 +210,7 @@
         <w:rPr>
           <w:noProof/>
         </w:rPr>
-        <w:instrText xml:space="preserve"> PAGEREF _Toc6501476 \h </w:instrText>
+        <w:instrText xml:space="preserve"> PAGEREF _Toc8278606 \h </w:instrText>
       </w:r>
       <w:r>
         <w:rPr>
@@ -266,7 +268,7 @@
         <w:rPr>
           <w:noProof/>
         </w:rPr>
-        <w:instrText xml:space="preserve"> PAGEREF _Toc6501477 \h </w:instrText>
+        <w:instrText xml:space="preserve"> PAGEREF _Toc8278607 \h </w:instrText>
       </w:r>
       <w:r>
         <w:rPr>
@@ -324,7 +326,7 @@
         <w:rPr>
           <w:noProof/>
         </w:rPr>
-        <w:instrText xml:space="preserve"> PAGEREF _Toc6501478 \h </w:instrText>
+        <w:instrText xml:space="preserve"> PAGEREF _Toc8278608 \h </w:instrText>
       </w:r>
       <w:r>
         <w:rPr>
@@ -382,7 +384,7 @@
         <w:rPr>
           <w:noProof/>
         </w:rPr>
-        <w:instrText xml:space="preserve"> PAGEREF _Toc6501479 \h </w:instrText>
+        <w:instrText xml:space="preserve"> PAGEREF _Toc8278609 \h </w:instrText>
       </w:r>
       <w:r>
         <w:rPr>
@@ -440,7 +442,7 @@
         <w:rPr>
           <w:noProof/>
         </w:rPr>
-        <w:instrText xml:space="preserve"> PAGEREF _Toc6501480 \h </w:instrText>
+        <w:instrText xml:space="preserve"> PAGEREF _Toc8278610 \h </w:instrText>
       </w:r>
       <w:r>
         <w:rPr>
@@ -498,7 +500,7 @@
         <w:rPr>
           <w:noProof/>
         </w:rPr>
-        <w:instrText xml:space="preserve"> PAGEREF _Toc6501481 \h </w:instrText>
+        <w:instrText xml:space="preserve"> PAGEREF _Toc8278611 \h </w:instrText>
       </w:r>
       <w:r>
         <w:rPr>
@@ -573,7 +575,7 @@
         <w:rPr>
           <w:noProof/>
         </w:rPr>
-        <w:instrText xml:space="preserve"> PAGEREF _Toc6501482 \h </w:instrText>
+        <w:instrText xml:space="preserve"> PAGEREF _Toc8278612 \h </w:instrText>
       </w:r>
       <w:r>
         <w:rPr>
@@ -631,7 +633,7 @@
         <w:rPr>
           <w:noProof/>
         </w:rPr>
-        <w:instrText xml:space="preserve"> PAGEREF _Toc6501483 \h </w:instrText>
+        <w:instrText xml:space="preserve"> PAGEREF _Toc8278613 \h </w:instrText>
       </w:r>
       <w:r>
         <w:rPr>
@@ -689,7 +691,7 @@
         <w:rPr>
           <w:noProof/>
         </w:rPr>
-        <w:instrText xml:space="preserve"> PAGEREF _Toc6501484 \h </w:instrText>
+        <w:instrText xml:space="preserve"> PAGEREF _Toc8278614 \h </w:instrText>
       </w:r>
       <w:r>
         <w:rPr>
@@ -747,7 +749,7 @@
         <w:rPr>
           <w:noProof/>
         </w:rPr>
-        <w:instrText xml:space="preserve"> PAGEREF _Toc6501485 \h </w:instrText>
+        <w:instrText xml:space="preserve"> PAGEREF _Toc8278615 \h </w:instrText>
       </w:r>
       <w:r>
         <w:rPr>
@@ -805,7 +807,7 @@
         <w:rPr>
           <w:noProof/>
         </w:rPr>
-        <w:instrText xml:space="preserve"> PAGEREF _Toc6501486 \h </w:instrText>
+        <w:instrText xml:space="preserve"> PAGEREF _Toc8278616 \h </w:instrText>
       </w:r>
       <w:r>
         <w:rPr>
@@ -880,7 +882,7 @@
         <w:rPr>
           <w:noProof/>
         </w:rPr>
-        <w:instrText xml:space="preserve"> PAGEREF _Toc6501487 \h </w:instrText>
+        <w:instrText xml:space="preserve"> PAGEREF _Toc8278617 \h </w:instrText>
       </w:r>
       <w:r>
         <w:rPr>
@@ -938,7 +940,7 @@
         <w:rPr>
           <w:noProof/>
         </w:rPr>
-        <w:instrText xml:space="preserve"> PAGEREF _Toc6501488 \h </w:instrText>
+        <w:instrText xml:space="preserve"> PAGEREF _Toc8278618 \h </w:instrText>
       </w:r>
       <w:r>
         <w:rPr>
@@ -996,7 +998,7 @@
         <w:rPr>
           <w:noProof/>
         </w:rPr>
-        <w:instrText xml:space="preserve"> PAGEREF _Toc6501489 \h </w:instrText>
+        <w:instrText xml:space="preserve"> PAGEREF _Toc8278619 \h </w:instrText>
       </w:r>
       <w:r>
         <w:rPr>
@@ -1054,7 +1056,7 @@
         <w:rPr>
           <w:noProof/>
         </w:rPr>
-        <w:instrText xml:space="preserve"> PAGEREF _Toc6501490 \h </w:instrText>
+        <w:instrText xml:space="preserve"> PAGEREF _Toc8278620 \h </w:instrText>
       </w:r>
       <w:r>
         <w:rPr>
@@ -1112,7 +1114,7 @@
         <w:rPr>
           <w:noProof/>
         </w:rPr>
-        <w:instrText xml:space="preserve"> PAGEREF _Toc6501491 \h </w:instrText>
+        <w:instrText xml:space="preserve"> PAGEREF _Toc8278621 \h </w:instrText>
       </w:r>
       <w:r>
         <w:rPr>
@@ -1170,7 +1172,7 @@
         <w:rPr>
           <w:noProof/>
         </w:rPr>
-        <w:instrText xml:space="preserve"> PAGEREF _Toc6501492 \h </w:instrText>
+        <w:instrText xml:space="preserve"> PAGEREF _Toc8278622 \h </w:instrText>
       </w:r>
       <w:r>
         <w:rPr>
@@ -1228,7 +1230,7 @@
         <w:rPr>
           <w:noProof/>
         </w:rPr>
-        <w:instrText xml:space="preserve"> PAGEREF _Toc6501493 \h </w:instrText>
+        <w:instrText xml:space="preserve"> PAGEREF _Toc8278623 \h </w:instrText>
       </w:r>
       <w:r>
         <w:rPr>
@@ -1286,7 +1288,7 @@
         <w:rPr>
           <w:noProof/>
         </w:rPr>
-        <w:instrText xml:space="preserve"> PAGEREF _Toc6501494 \h </w:instrText>
+        <w:instrText xml:space="preserve"> PAGEREF _Toc8278624 \h </w:instrText>
       </w:r>
       <w:r>
         <w:rPr>
@@ -1361,7 +1363,7 @@
         <w:rPr>
           <w:noProof/>
         </w:rPr>
-        <w:instrText xml:space="preserve"> PAGEREF _Toc6501495 \h </w:instrText>
+        <w:instrText xml:space="preserve"> PAGEREF _Toc8278625 \h </w:instrText>
       </w:r>
       <w:r>
         <w:rPr>
@@ -1419,7 +1421,7 @@
         <w:rPr>
           <w:noProof/>
         </w:rPr>
-        <w:instrText xml:space="preserve"> PAGEREF _Toc6501496 \h </w:instrText>
+        <w:instrText xml:space="preserve"> PAGEREF _Toc8278626 \h </w:instrText>
       </w:r>
       <w:r>
         <w:rPr>
@@ -1477,7 +1479,7 @@
         <w:rPr>
           <w:noProof/>
         </w:rPr>
-        <w:instrText xml:space="preserve"> PAGEREF _Toc6501497 \h </w:instrText>
+        <w:instrText xml:space="preserve"> PAGEREF _Toc8278627 \h </w:instrText>
       </w:r>
       <w:r>
         <w:rPr>
@@ -1535,7 +1537,7 @@
         <w:rPr>
           <w:noProof/>
         </w:rPr>
-        <w:instrText xml:space="preserve"> PAGEREF _Toc6501498 \h </w:instrText>
+        <w:instrText xml:space="preserve"> PAGEREF _Toc8278628 \h </w:instrText>
       </w:r>
       <w:r>
         <w:rPr>
@@ -1592,7 +1594,7 @@
         <w:rPr>
           <w:noProof/>
         </w:rPr>
-        <w:t>(Advanced) Packet Details</w:t>
+        <w:t>(Advanced) Upcoming Features</w:t>
       </w:r>
       <w:r>
         <w:rPr>
@@ -1610,7 +1612,7 @@
         <w:rPr>
           <w:noProof/>
         </w:rPr>
-        <w:instrText xml:space="preserve"> PAGEREF _Toc6501499 \h </w:instrText>
+        <w:instrText xml:space="preserve"> PAGEREF _Toc8278629 \h </w:instrText>
       </w:r>
       <w:r>
         <w:rPr>
@@ -1627,7 +1629,13 @@
         <w:rPr>
           <w:noProof/>
         </w:rPr>
-        <w:t>19</w:t>
+        <w:t>1</w:t>
+      </w:r>
+      <w:r>
+        <w:rPr>
+          <w:noProof/>
+        </w:rPr>
+        <w:t>9</w:t>
       </w:r>
       <w:r>
         <w:rPr>
@@ -1650,7 +1658,7 @@
         <w:rPr>
           <w:noProof/>
         </w:rPr>
-        <w:t>7B.5.1 Access Messages</w:t>
+        <w:t>7B.5.1 Configuration Database</w:t>
       </w:r>
       <w:r>
         <w:rPr>
@@ -1668,7 +1676,7 @@
         <w:rPr>
           <w:noProof/>
         </w:rPr>
-        <w:instrText xml:space="preserve"> PAGEREF _Toc6501500 \h </w:instrText>
+        <w:instrText xml:space="preserve"> PAGEREF _Toc8278630 \h </w:instrText>
       </w:r>
       <w:r>
         <w:rPr>
@@ -1708,7 +1716,7 @@
         <w:rPr>
           <w:noProof/>
         </w:rPr>
-        <w:t>7B.5.2 Control Messages</w:t>
+        <w:t>7B.5.2 Remote Provisioning</w:t>
       </w:r>
       <w:r>
         <w:rPr>
@@ -1726,7 +1734,7 @@
         <w:rPr>
           <w:noProof/>
         </w:rPr>
-        <w:instrText xml:space="preserve"> PAGEREF _Toc6501501 \h </w:instrText>
+        <w:instrText xml:space="preserve"> PAGEREF _Toc8278631 \h </w:instrText>
       </w:r>
       <w:r>
         <w:rPr>
@@ -1743,7 +1751,7 @@
         <w:rPr>
           <w:noProof/>
         </w:rPr>
-        <w:t>21</w:t>
+        <w:t>19</w:t>
       </w:r>
       <w:r>
         <w:rPr>
@@ -1766,7 +1774,7 @@
         <w:rPr>
           <w:noProof/>
         </w:rPr>
-        <w:t>7B.5.3 Packet Segmentation and Reassembly</w:t>
+        <w:t>7B.5.3 Device Firmware Update (DFU)</w:t>
       </w:r>
       <w:r>
         <w:rPr>
@@ -1784,7 +1792,7 @@
         <w:rPr>
           <w:noProof/>
         </w:rPr>
-        <w:instrText xml:space="preserve"> PAGEREF _Toc6501502 \h </w:instrText>
+        <w:instrText xml:space="preserve"> PAGEREF _Toc8278632 \h </w:instrText>
       </w:r>
       <w:r>
         <w:rPr>
@@ -1801,7 +1809,7 @@
         <w:rPr>
           <w:noProof/>
         </w:rPr>
-        <w:t>23</w:t>
+        <w:t>19</w:t>
       </w:r>
       <w:r>
         <w:rPr>
@@ -1841,7 +1849,7 @@
         <w:rPr>
           <w:noProof/>
         </w:rPr>
-        <w:t>Exercises</w:t>
+        <w:t>(Advanced) Packet Details</w:t>
       </w:r>
       <w:r>
         <w:rPr>
@@ -1859,7 +1867,7 @@
         <w:rPr>
           <w:noProof/>
         </w:rPr>
-        <w:instrText xml:space="preserve"> PAGEREF _Toc6501503 \h </w:instrText>
+        <w:instrText xml:space="preserve"> PAGEREF _Toc8278633 \h </w:instrText>
       </w:r>
       <w:r>
         <w:rPr>
@@ -1876,7 +1884,7 @@
         <w:rPr>
           <w:noProof/>
         </w:rPr>
-        <w:t>24</w:t>
+        <w:t>20</w:t>
       </w:r>
       <w:r>
         <w:rPr>
@@ -1899,6 +1907,255 @@
         <w:rPr>
           <w:noProof/>
         </w:rPr>
+        <w:t>7B.6.1 Access Messages</w:t>
+      </w:r>
+      <w:r>
+        <w:rPr>
+          <w:noProof/>
+        </w:rPr>
+        <w:tab/>
+      </w:r>
+      <w:r>
+        <w:rPr>
+          <w:noProof/>
+        </w:rPr>
+        <w:fldChar w:fldCharType="begin"/>
+      </w:r>
+      <w:r>
+        <w:rPr>
+          <w:noProof/>
+        </w:rPr>
+        <w:instrText xml:space="preserve"> PAGEREF _Toc8278634 \h </w:instrText>
+      </w:r>
+      <w:r>
+        <w:rPr>
+          <w:noProof/>
+        </w:rPr>
+      </w:r>
+      <w:r>
+        <w:rPr>
+          <w:noProof/>
+        </w:rPr>
+        <w:fldChar w:fldCharType="separate"/>
+      </w:r>
+      <w:r>
+        <w:rPr>
+          <w:noProof/>
+        </w:rPr>
+        <w:t>20</w:t>
+      </w:r>
+      <w:r>
+        <w:rPr>
+          <w:noProof/>
+        </w:rPr>
+        <w:fldChar w:fldCharType="end"/>
+      </w:r>
+    </w:p>
+    <w:p>
+      <w:pPr>
+        <w:pStyle w:val="TOC2"/>
+        <w:rPr>
+          <w:rFonts w:asciiTheme="minorHAnsi" w:eastAsiaTheme="minorEastAsia" w:hAnsiTheme="minorHAnsi"/>
+          <w:smallCaps w:val="0"/>
+          <w:noProof/>
+          <w:sz w:val="22"/>
+        </w:rPr>
+      </w:pPr>
+      <w:r>
+        <w:rPr>
+          <w:noProof/>
+        </w:rPr>
+        <w:t>7B.6.2 Control Messages</w:t>
+      </w:r>
+      <w:r>
+        <w:rPr>
+          <w:noProof/>
+        </w:rPr>
+        <w:tab/>
+      </w:r>
+      <w:r>
+        <w:rPr>
+          <w:noProof/>
+        </w:rPr>
+        <w:fldChar w:fldCharType="begin"/>
+      </w:r>
+      <w:r>
+        <w:rPr>
+          <w:noProof/>
+        </w:rPr>
+        <w:instrText xml:space="preserve"> PAGEREF _Toc8278635 \h </w:instrText>
+      </w:r>
+      <w:r>
+        <w:rPr>
+          <w:noProof/>
+        </w:rPr>
+      </w:r>
+      <w:r>
+        <w:rPr>
+          <w:noProof/>
+        </w:rPr>
+        <w:fldChar w:fldCharType="separate"/>
+      </w:r>
+      <w:r>
+        <w:rPr>
+          <w:noProof/>
+        </w:rPr>
+        <w:t>22</w:t>
+      </w:r>
+      <w:r>
+        <w:rPr>
+          <w:noProof/>
+        </w:rPr>
+        <w:fldChar w:fldCharType="end"/>
+      </w:r>
+    </w:p>
+    <w:p>
+      <w:pPr>
+        <w:pStyle w:val="TOC2"/>
+        <w:rPr>
+          <w:rFonts w:asciiTheme="minorHAnsi" w:eastAsiaTheme="minorEastAsia" w:hAnsiTheme="minorHAnsi"/>
+          <w:smallCaps w:val="0"/>
+          <w:noProof/>
+          <w:sz w:val="22"/>
+        </w:rPr>
+      </w:pPr>
+      <w:r>
+        <w:rPr>
+          <w:noProof/>
+        </w:rPr>
+        <w:t>7B.6.3 Packet Segmentation and Reassembly</w:t>
+      </w:r>
+      <w:r>
+        <w:rPr>
+          <w:noProof/>
+        </w:rPr>
+        <w:tab/>
+      </w:r>
+      <w:r>
+        <w:rPr>
+          <w:noProof/>
+        </w:rPr>
+        <w:fldChar w:fldCharType="begin"/>
+      </w:r>
+      <w:r>
+        <w:rPr>
+          <w:noProof/>
+        </w:rPr>
+        <w:instrText xml:space="preserve"> PAGEREF _Toc8278636 \h </w:instrText>
+      </w:r>
+      <w:r>
+        <w:rPr>
+          <w:noProof/>
+        </w:rPr>
+      </w:r>
+      <w:r>
+        <w:rPr>
+          <w:noProof/>
+        </w:rPr>
+        <w:fldChar w:fldCharType="separate"/>
+      </w:r>
+      <w:r>
+        <w:rPr>
+          <w:noProof/>
+        </w:rPr>
+        <w:t>24</w:t>
+      </w:r>
+      <w:r>
+        <w:rPr>
+          <w:noProof/>
+        </w:rPr>
+        <w:fldChar w:fldCharType="end"/>
+      </w:r>
+    </w:p>
+    <w:p>
+      <w:pPr>
+        <w:pStyle w:val="TOC1"/>
+        <w:rPr>
+          <w:rFonts w:asciiTheme="minorHAnsi" w:eastAsiaTheme="minorEastAsia" w:hAnsiTheme="minorHAnsi"/>
+          <w:b w:val="0"/>
+          <w:bCs w:val="0"/>
+          <w:caps w:val="0"/>
+          <w:noProof/>
+        </w:rPr>
+      </w:pPr>
+      <w:r>
+        <w:rPr>
+          <w:noProof/>
+        </w:rPr>
+        <w:t>7B.7</w:t>
+      </w:r>
+      <w:r>
+        <w:rPr>
+          <w:rFonts w:asciiTheme="minorHAnsi" w:eastAsiaTheme="minorEastAsia" w:hAnsiTheme="minorHAnsi"/>
+          <w:b w:val="0"/>
+          <w:bCs w:val="0"/>
+          <w:caps w:val="0"/>
+          <w:noProof/>
+        </w:rPr>
+        <w:tab/>
+      </w:r>
+      <w:r>
+        <w:rPr>
+          <w:noProof/>
+        </w:rPr>
+        <w:t>Exercises</w:t>
+      </w:r>
+      <w:r>
+        <w:rPr>
+          <w:noProof/>
+        </w:rPr>
+        <w:tab/>
+      </w:r>
+      <w:r>
+        <w:rPr>
+          <w:noProof/>
+        </w:rPr>
+        <w:fldChar w:fldCharType="begin"/>
+      </w:r>
+      <w:r>
+        <w:rPr>
+          <w:noProof/>
+        </w:rPr>
+        <w:instrText xml:space="preserve"> PAGEREF _Toc8278637 \h </w:instrText>
+      </w:r>
+      <w:r>
+        <w:rPr>
+          <w:noProof/>
+        </w:rPr>
+      </w:r>
+      <w:r>
+        <w:rPr>
+          <w:noProof/>
+        </w:rPr>
+        <w:fldChar w:fldCharType="separate"/>
+      </w:r>
+      <w:r>
+        <w:rPr>
+          <w:noProof/>
+        </w:rPr>
+        <w:t>25</w:t>
+      </w:r>
+      <w:r>
+        <w:rPr>
+          <w:noProof/>
+        </w:rPr>
+        <w:fldChar w:fldCharType="end"/>
+      </w:r>
+    </w:p>
+    <w:p>
+      <w:pPr>
+        <w:pStyle w:val="TOC2"/>
+        <w:rPr>
+          <w:rFonts w:asciiTheme="minorHAnsi" w:eastAsiaTheme="minorEastAsia" w:hAnsiTheme="minorHAnsi"/>
+          <w:smallCaps w:val="0"/>
+          <w:noProof/>
+          <w:sz w:val="22"/>
+        </w:rPr>
+      </w:pPr>
+      <w:r>
+        <w:rPr>
+          <w:noProof/>
+        </w:rPr>
         <w:t>Exercise 7B.1 Add more lights to the Network and Create/Modify Groups</w:t>
       </w:r>
       <w:r>
@@ -1917,7 +2174,7 @@
         <w:rPr>
           <w:noProof/>
         </w:rPr>
-        <w:instrText xml:space="preserve"> PAGEREF _Toc6501504 \h </w:instrText>
+        <w:instrText xml:space="preserve"> PAGEREF _Toc8278638 \h </w:instrText>
       </w:r>
       <w:r>
         <w:rPr>
@@ -1934,7 +2191,7 @@
         <w:rPr>
           <w:noProof/>
         </w:rPr>
-        <w:t>24</w:t>
+        <w:t>25</w:t>
       </w:r>
       <w:r>
         <w:rPr>
@@ -1974,51 +2231,50 @@
       <w:pPr>
         <w:pStyle w:val="Heading1"/>
       </w:pPr>
-      <w:bookmarkStart w:id="0" w:name="_Toc2248794"/>
-      <w:bookmarkStart w:id="1" w:name="_Toc2252352"/>
-      <w:bookmarkStart w:id="2" w:name="_Toc2256646"/>
-      <w:bookmarkStart w:id="3" w:name="_Toc2248795"/>
-      <w:bookmarkStart w:id="4" w:name="_Toc2252353"/>
-      <w:bookmarkStart w:id="5" w:name="_Toc2256647"/>
-      <w:bookmarkStart w:id="6" w:name="_Toc2252361"/>
-      <w:bookmarkStart w:id="7" w:name="_Toc2256655"/>
-      <w:bookmarkStart w:id="8" w:name="_Toc2252362"/>
-      <w:bookmarkStart w:id="9" w:name="_Toc2256656"/>
-      <w:bookmarkStart w:id="10" w:name="_Toc2252363"/>
-      <w:bookmarkStart w:id="11" w:name="_Toc2256657"/>
-      <w:bookmarkStart w:id="12" w:name="_Toc2252364"/>
-      <w:bookmarkStart w:id="13" w:name="_Toc2256658"/>
-      <w:bookmarkStart w:id="14" w:name="_Toc2252365"/>
-      <w:bookmarkStart w:id="15" w:name="_Toc2256659"/>
-      <w:bookmarkStart w:id="16" w:name="_Toc2252366"/>
-      <w:bookmarkStart w:id="17" w:name="_Toc2256660"/>
-      <w:bookmarkStart w:id="18" w:name="_Toc2252367"/>
-      <w:bookmarkStart w:id="19" w:name="_Toc2256661"/>
-      <w:bookmarkStart w:id="20" w:name="_Toc2252368"/>
-      <w:bookmarkStart w:id="21" w:name="_Toc2256662"/>
-      <w:bookmarkStart w:id="22" w:name="_Toc2252369"/>
-      <w:bookmarkStart w:id="23" w:name="_Toc2256663"/>
-      <w:bookmarkStart w:id="24" w:name="_Toc2252370"/>
-      <w:bookmarkStart w:id="25" w:name="_Toc2256664"/>
-      <w:bookmarkStart w:id="26" w:name="_Toc2252371"/>
-      <w:bookmarkStart w:id="27" w:name="_Toc2256665"/>
-      <w:bookmarkStart w:id="28" w:name="_Toc2252372"/>
-      <w:bookmarkStart w:id="29" w:name="_Toc2256666"/>
-      <w:bookmarkStart w:id="30" w:name="_Toc2252373"/>
-      <w:bookmarkStart w:id="31" w:name="_Toc2256667"/>
-      <w:bookmarkStart w:id="32" w:name="_Toc2252374"/>
-      <w:bookmarkStart w:id="33" w:name="_Toc2256668"/>
-      <w:bookmarkStart w:id="34" w:name="_Toc2252375"/>
-      <w:bookmarkStart w:id="35" w:name="_Toc2256669"/>
-      <w:bookmarkStart w:id="36" w:name="_Toc2252376"/>
-      <w:bookmarkStart w:id="37" w:name="_Toc2256670"/>
-      <w:bookmarkStart w:id="38" w:name="_Toc2252377"/>
-      <w:bookmarkStart w:id="39" w:name="_Toc2256671"/>
-      <w:bookmarkStart w:id="40" w:name="_Toc2252378"/>
-      <w:bookmarkStart w:id="41" w:name="_Toc2256672"/>
-      <w:bookmarkStart w:id="42" w:name="_Toc6501475"/>
+      <w:bookmarkStart w:id="1" w:name="_Toc2248794"/>
+      <w:bookmarkStart w:id="2" w:name="_Toc2252352"/>
+      <w:bookmarkStart w:id="3" w:name="_Toc2256646"/>
+      <w:bookmarkStart w:id="4" w:name="_Toc2248795"/>
+      <w:bookmarkStart w:id="5" w:name="_Toc2252353"/>
+      <w:bookmarkStart w:id="6" w:name="_Toc2256647"/>
+      <w:bookmarkStart w:id="7" w:name="_Toc2252361"/>
+      <w:bookmarkStart w:id="8" w:name="_Toc2256655"/>
+      <w:bookmarkStart w:id="9" w:name="_Toc2252362"/>
+      <w:bookmarkStart w:id="10" w:name="_Toc2256656"/>
+      <w:bookmarkStart w:id="11" w:name="_Toc2252363"/>
+      <w:bookmarkStart w:id="12" w:name="_Toc2256657"/>
+      <w:bookmarkStart w:id="13" w:name="_Toc2252364"/>
+      <w:bookmarkStart w:id="14" w:name="_Toc2256658"/>
+      <w:bookmarkStart w:id="15" w:name="_Toc2252365"/>
+      <w:bookmarkStart w:id="16" w:name="_Toc2256659"/>
+      <w:bookmarkStart w:id="17" w:name="_Toc2252366"/>
+      <w:bookmarkStart w:id="18" w:name="_Toc2256660"/>
+      <w:bookmarkStart w:id="19" w:name="_Toc2252367"/>
+      <w:bookmarkStart w:id="20" w:name="_Toc2256661"/>
+      <w:bookmarkStart w:id="21" w:name="_Toc2252368"/>
+      <w:bookmarkStart w:id="22" w:name="_Toc2256662"/>
+      <w:bookmarkStart w:id="23" w:name="_Toc2252369"/>
+      <w:bookmarkStart w:id="24" w:name="_Toc2256663"/>
+      <w:bookmarkStart w:id="25" w:name="_Toc2252370"/>
+      <w:bookmarkStart w:id="26" w:name="_Toc2256664"/>
+      <w:bookmarkStart w:id="27" w:name="_Toc2252371"/>
+      <w:bookmarkStart w:id="28" w:name="_Toc2256665"/>
+      <w:bookmarkStart w:id="29" w:name="_Toc2252372"/>
+      <w:bookmarkStart w:id="30" w:name="_Toc2256666"/>
+      <w:bookmarkStart w:id="31" w:name="_Toc2252373"/>
+      <w:bookmarkStart w:id="32" w:name="_Toc2256667"/>
+      <w:bookmarkStart w:id="33" w:name="_Toc2252374"/>
+      <w:bookmarkStart w:id="34" w:name="_Toc2256668"/>
+      <w:bookmarkStart w:id="35" w:name="_Toc2252375"/>
+      <w:bookmarkStart w:id="36" w:name="_Toc2256669"/>
+      <w:bookmarkStart w:id="37" w:name="_Toc2252376"/>
+      <w:bookmarkStart w:id="38" w:name="_Toc2256670"/>
+      <w:bookmarkStart w:id="39" w:name="_Toc2252377"/>
+      <w:bookmarkStart w:id="40" w:name="_Toc2256671"/>
+      <w:bookmarkStart w:id="41" w:name="_Toc2252378"/>
+      <w:bookmarkStart w:id="42" w:name="_Toc2256672"/>
       <w:bookmarkStart w:id="43" w:name="_Toc6491787"/>
-      <w:bookmarkEnd w:id="0"/>
+      <w:bookmarkStart w:id="44" w:name="_Toc8278605"/>
       <w:bookmarkEnd w:id="1"/>
       <w:bookmarkEnd w:id="2"/>
       <w:bookmarkEnd w:id="3"/>
@@ -2060,11 +2316,12 @@
       <w:bookmarkEnd w:id="39"/>
       <w:bookmarkEnd w:id="40"/>
       <w:bookmarkEnd w:id="41"/>
+      <w:bookmarkEnd w:id="42"/>
       <w:r>
         <w:lastRenderedPageBreak/>
         <w:t>Protocol Details</w:t>
       </w:r>
-      <w:bookmarkEnd w:id="42"/>
+      <w:bookmarkEnd w:id="44"/>
     </w:p>
     <w:p>
       <w:r>
@@ -2081,12 +2338,12 @@
       <w:pPr>
         <w:pStyle w:val="Heading2"/>
       </w:pPr>
-      <w:bookmarkStart w:id="44" w:name="_Toc6501476"/>
+      <w:bookmarkStart w:id="45" w:name="_Toc8278606"/>
       <w:r>
         <w:t>Elements</w:t>
       </w:r>
       <w:bookmarkEnd w:id="43"/>
-      <w:bookmarkEnd w:id="44"/>
+      <w:bookmarkEnd w:id="45"/>
     </w:p>
     <w:p>
       <w:r>
@@ -2102,23 +2359,23 @@
       <w:pPr>
         <w:pStyle w:val="Heading2"/>
       </w:pPr>
-      <w:bookmarkStart w:id="45" w:name="_Toc6491788"/>
-      <w:bookmarkStart w:id="46" w:name="_Toc6501477"/>
+      <w:bookmarkStart w:id="46" w:name="_Toc6491788"/>
+      <w:bookmarkStart w:id="47" w:name="_Toc8278607"/>
       <w:r>
         <w:t>States and Properties</w:t>
       </w:r>
-      <w:bookmarkEnd w:id="45"/>
       <w:bookmarkEnd w:id="46"/>
+      <w:bookmarkEnd w:id="47"/>
     </w:p>
     <w:p>
       <w:pPr>
         <w:pStyle w:val="Heading3"/>
       </w:pPr>
-      <w:bookmarkStart w:id="47" w:name="_Toc6491789"/>
+      <w:bookmarkStart w:id="48" w:name="_Toc6491789"/>
       <w:r>
         <w:t>States</w:t>
       </w:r>
-      <w:bookmarkEnd w:id="47"/>
+      <w:bookmarkEnd w:id="48"/>
     </w:p>
     <w:p>
       <w:r>
@@ -2157,11 +2414,11 @@
       <w:pPr>
         <w:pStyle w:val="Heading3"/>
       </w:pPr>
-      <w:bookmarkStart w:id="48" w:name="_Toc6491790"/>
+      <w:bookmarkStart w:id="49" w:name="_Toc6491790"/>
       <w:r>
         <w:t>Properties</w:t>
       </w:r>
-      <w:bookmarkEnd w:id="48"/>
+      <w:bookmarkEnd w:id="49"/>
     </w:p>
     <w:p>
       <w:r>
@@ -2177,11 +2434,11 @@
       <w:pPr>
         <w:pStyle w:val="Heading3"/>
       </w:pPr>
-      <w:bookmarkStart w:id="49" w:name="_Toc6491791"/>
+      <w:bookmarkStart w:id="50" w:name="_Toc6491791"/>
       <w:r>
         <w:t>State Transitions</w:t>
       </w:r>
-      <w:bookmarkEnd w:id="49"/>
+      <w:bookmarkEnd w:id="50"/>
     </w:p>
     <w:p>
       <w:r>
@@ -2192,12 +2449,12 @@
       <w:pPr>
         <w:pStyle w:val="Heading3"/>
       </w:pPr>
-      <w:bookmarkStart w:id="50" w:name="_Toc6491792"/>
+      <w:bookmarkStart w:id="51" w:name="_Toc6491792"/>
       <w:r>
         <w:lastRenderedPageBreak/>
         <w:t>State Binding</w:t>
       </w:r>
-      <w:bookmarkEnd w:id="50"/>
+      <w:bookmarkEnd w:id="51"/>
     </w:p>
     <w:p>
       <w:r>
@@ -2229,13 +2486,13 @@
       <w:pPr>
         <w:pStyle w:val="Heading2"/>
       </w:pPr>
-      <w:bookmarkStart w:id="51" w:name="_Toc6491793"/>
-      <w:bookmarkStart w:id="52" w:name="_Toc6501478"/>
+      <w:bookmarkStart w:id="52" w:name="_Toc6491793"/>
+      <w:bookmarkStart w:id="53" w:name="_Toc8278608"/>
       <w:r>
         <w:t>Scenes</w:t>
       </w:r>
-      <w:bookmarkEnd w:id="51"/>
       <w:bookmarkEnd w:id="52"/>
+      <w:bookmarkEnd w:id="53"/>
     </w:p>
     <w:p>
       <w:r>
@@ -2246,13 +2503,13 @@
       <w:pPr>
         <w:pStyle w:val="Heading2"/>
       </w:pPr>
-      <w:bookmarkStart w:id="53" w:name="_Toc6491794"/>
-      <w:bookmarkStart w:id="54" w:name="_Toc6501479"/>
+      <w:bookmarkStart w:id="54" w:name="_Toc6491794"/>
+      <w:bookmarkStart w:id="55" w:name="_Toc8278609"/>
       <w:r>
         <w:t>Messages</w:t>
       </w:r>
-      <w:bookmarkEnd w:id="53"/>
       <w:bookmarkEnd w:id="54"/>
+      <w:bookmarkEnd w:id="55"/>
     </w:p>
     <w:p>
       <w:r>
@@ -2409,22 +2666,22 @@
           <w:numId w:val="10"/>
         </w:numPr>
       </w:pPr>
-      <w:bookmarkStart w:id="55" w:name="_Ref2073823"/>
+      <w:bookmarkStart w:id="56" w:name="_Ref2073823"/>
       <w:r>
         <w:t>Segmented vs. Unsegmented</w:t>
       </w:r>
-      <w:bookmarkEnd w:id="55"/>
+      <w:bookmarkEnd w:id="56"/>
     </w:p>
     <w:p>
       <w:pPr>
         <w:pStyle w:val="Heading3"/>
       </w:pPr>
-      <w:bookmarkStart w:id="56" w:name="_Toc6491795"/>
+      <w:bookmarkStart w:id="57" w:name="_Toc6491795"/>
       <w:r>
         <w:lastRenderedPageBreak/>
         <w:t>Control vs. Access</w:t>
       </w:r>
-      <w:bookmarkEnd w:id="56"/>
+      <w:bookmarkEnd w:id="57"/>
     </w:p>
     <w:p>
       <w:r>
@@ -2445,11 +2702,11 @@
       <w:pPr>
         <w:pStyle w:val="Heading3"/>
       </w:pPr>
-      <w:bookmarkStart w:id="57" w:name="_Toc6491796"/>
+      <w:bookmarkStart w:id="58" w:name="_Toc6491796"/>
       <w:r>
         <w:t>Acknowledged vs. Unacknowledged</w:t>
       </w:r>
-      <w:bookmarkEnd w:id="57"/>
+      <w:bookmarkEnd w:id="58"/>
     </w:p>
     <w:p>
       <w:r>
@@ -2460,11 +2717,11 @@
       <w:pPr>
         <w:pStyle w:val="Heading3"/>
       </w:pPr>
-      <w:bookmarkStart w:id="58" w:name="_Toc6491797"/>
+      <w:bookmarkStart w:id="59" w:name="_Toc6491797"/>
       <w:r>
         <w:t>GET, SET, STATUS</w:t>
       </w:r>
-      <w:bookmarkEnd w:id="58"/>
+      <w:bookmarkEnd w:id="59"/>
     </w:p>
     <w:p>
       <w:r>
@@ -2501,8 +2758,8 @@
           <w:color w:val="4F81BD"/>
         </w:rPr>
       </w:pPr>
-      <w:bookmarkStart w:id="59" w:name="_Ref2073927"/>
-      <w:bookmarkStart w:id="60" w:name="_Toc6491798"/>
+      <w:bookmarkStart w:id="60" w:name="_Ref2073927"/>
+      <w:bookmarkStart w:id="61" w:name="_Toc6491798"/>
       <w:r>
         <w:br w:type="page"/>
       </w:r>
@@ -2515,8 +2772,8 @@
         <w:lastRenderedPageBreak/>
         <w:t>Segmented vs. Unsegmented</w:t>
       </w:r>
-      <w:bookmarkEnd w:id="59"/>
       <w:bookmarkEnd w:id="60"/>
+      <w:bookmarkEnd w:id="61"/>
     </w:p>
     <w:p>
       <w:r>
@@ -2733,13 +2990,13 @@
       <w:pPr>
         <w:pStyle w:val="Heading2"/>
       </w:pPr>
-      <w:bookmarkStart w:id="61" w:name="_Toc6491799"/>
-      <w:bookmarkStart w:id="62" w:name="_Toc6501480"/>
+      <w:bookmarkStart w:id="62" w:name="_Toc6491799"/>
+      <w:bookmarkStart w:id="63" w:name="_Toc8278610"/>
       <w:r>
         <w:t>Addressing</w:t>
       </w:r>
-      <w:bookmarkEnd w:id="61"/>
       <w:bookmarkEnd w:id="62"/>
+      <w:bookmarkEnd w:id="63"/>
     </w:p>
     <w:p>
       <w:r>
@@ -3117,7 +3374,7 @@
         <w:pStyle w:val="ListParagraph"/>
         <w:ind w:left="1440"/>
       </w:pPr>
-      <w:bookmarkStart w:id="63" w:name="_Toc6491800"/>
+      <w:bookmarkStart w:id="64" w:name="_Toc6491800"/>
       <w:r>
         <w:rPr>
           <w:rFonts w:ascii="Courier New" w:hAnsi="Courier New" w:cs="Courier New"/>
@@ -3138,7 +3395,7 @@
       <w:r>
         <w:t>Unicast</w:t>
       </w:r>
-      <w:bookmarkEnd w:id="63"/>
+      <w:bookmarkEnd w:id="64"/>
     </w:p>
     <w:p>
       <w:r>
@@ -3154,12 +3411,12 @@
       <w:pPr>
         <w:pStyle w:val="Heading3"/>
       </w:pPr>
-      <w:bookmarkStart w:id="64" w:name="_Toc6491801"/>
+      <w:bookmarkStart w:id="65" w:name="_Toc6491801"/>
       <w:r>
         <w:lastRenderedPageBreak/>
         <w:t>Group</w:t>
       </w:r>
-      <w:bookmarkEnd w:id="64"/>
+      <w:bookmarkEnd w:id="65"/>
     </w:p>
     <w:p>
       <w:r>
@@ -3459,11 +3716,11 @@
       <w:pPr>
         <w:pStyle w:val="Heading3"/>
       </w:pPr>
-      <w:bookmarkStart w:id="65" w:name="_Toc6491802"/>
+      <w:bookmarkStart w:id="66" w:name="_Toc6491802"/>
       <w:r>
         <w:t>Virtual</w:t>
       </w:r>
-      <w:bookmarkEnd w:id="65"/>
+      <w:bookmarkEnd w:id="66"/>
     </w:p>
     <w:p>
       <w:r>
@@ -3490,8 +3747,7 @@
           <w:szCs w:val="26"/>
         </w:rPr>
       </w:pPr>
-      <w:bookmarkStart w:id="66" w:name="_Toc6491803"/>
-      <w:bookmarkStart w:id="67" w:name="_Toc6501481"/>
+      <w:bookmarkStart w:id="67" w:name="_Toc6491803"/>
       <w:r>
         <w:br w:type="page"/>
       </w:r>
@@ -3500,12 +3756,13 @@
       <w:pPr>
         <w:pStyle w:val="Heading2"/>
       </w:pPr>
+      <w:bookmarkStart w:id="68" w:name="_Toc8278611"/>
       <w:r>
         <w:lastRenderedPageBreak/>
         <w:t>Publish and Subscribe</w:t>
       </w:r>
-      <w:bookmarkEnd w:id="66"/>
       <w:bookmarkEnd w:id="67"/>
+      <w:bookmarkEnd w:id="68"/>
     </w:p>
     <w:p>
       <w:r>
@@ -3589,26 +3846,26 @@
       <w:pPr>
         <w:pStyle w:val="Heading1"/>
       </w:pPr>
-      <w:bookmarkStart w:id="68" w:name="_Toc6491804"/>
-      <w:bookmarkStart w:id="69" w:name="_Toc6501482"/>
+      <w:bookmarkStart w:id="69" w:name="_Toc6491804"/>
+      <w:bookmarkStart w:id="70" w:name="_Toc8278612"/>
       <w:r>
         <w:lastRenderedPageBreak/>
         <w:t>Models</w:t>
       </w:r>
-      <w:bookmarkEnd w:id="68"/>
       <w:bookmarkEnd w:id="69"/>
+      <w:bookmarkEnd w:id="70"/>
     </w:p>
     <w:p>
       <w:pPr>
         <w:pStyle w:val="Heading2"/>
       </w:pPr>
-      <w:bookmarkStart w:id="70" w:name="_Toc6491805"/>
-      <w:bookmarkStart w:id="71" w:name="_Toc6501483"/>
+      <w:bookmarkStart w:id="71" w:name="_Toc6491805"/>
+      <w:bookmarkStart w:id="72" w:name="_Toc8278613"/>
       <w:r>
         <w:t>Overview</w:t>
       </w:r>
-      <w:bookmarkEnd w:id="70"/>
       <w:bookmarkEnd w:id="71"/>
+      <w:bookmarkEnd w:id="72"/>
     </w:p>
     <w:p>
       <w:r>
@@ -4306,14 +4563,14 @@
       <w:pPr>
         <w:pStyle w:val="Heading2"/>
       </w:pPr>
-      <w:bookmarkStart w:id="72" w:name="_Toc6491806"/>
-      <w:bookmarkStart w:id="73" w:name="_Toc6501484"/>
+      <w:bookmarkStart w:id="73" w:name="_Toc6491806"/>
+      <w:bookmarkStart w:id="74" w:name="_Toc8278614"/>
       <w:r>
         <w:lastRenderedPageBreak/>
         <w:t>Lighting Models</w:t>
       </w:r>
-      <w:bookmarkEnd w:id="72"/>
       <w:bookmarkEnd w:id="73"/>
+      <w:bookmarkEnd w:id="74"/>
     </w:p>
     <w:p>
       <w:r>
@@ -6534,16 +6791,16 @@
       <w:pPr>
         <w:pStyle w:val="Heading2"/>
       </w:pPr>
-      <w:bookmarkStart w:id="74" w:name="_Toc6491807"/>
-      <w:bookmarkStart w:id="75" w:name="_Toc6501485"/>
+      <w:bookmarkStart w:id="75" w:name="_Toc6491807"/>
+      <w:bookmarkStart w:id="76" w:name="_Toc8278615"/>
       <w:r>
         <w:t xml:space="preserve">Sensor </w:t>
       </w:r>
       <w:r>
         <w:t>Models</w:t>
       </w:r>
-      <w:bookmarkEnd w:id="74"/>
       <w:bookmarkEnd w:id="75"/>
+      <w:bookmarkEnd w:id="76"/>
     </w:p>
     <w:p>
       <w:r>
@@ -6787,13 +7044,13 @@
       <w:pPr>
         <w:pStyle w:val="Heading2"/>
       </w:pPr>
-      <w:bookmarkStart w:id="76" w:name="_Toc6491808"/>
-      <w:bookmarkStart w:id="77" w:name="_Toc6501486"/>
+      <w:bookmarkStart w:id="77" w:name="_Toc6491808"/>
+      <w:bookmarkStart w:id="78" w:name="_Toc8278616"/>
       <w:r>
         <w:t>Scene Models</w:t>
       </w:r>
-      <w:bookmarkEnd w:id="76"/>
       <w:bookmarkEnd w:id="77"/>
+      <w:bookmarkEnd w:id="78"/>
     </w:p>
     <w:p>
       <w:r>
@@ -6892,7 +7149,7 @@
       <w:pPr>
         <w:pStyle w:val="Heading1"/>
       </w:pPr>
-      <w:bookmarkStart w:id="78" w:name="_Toc6501487"/>
+      <w:bookmarkStart w:id="79" w:name="_Toc8278617"/>
       <w:r>
         <w:lastRenderedPageBreak/>
         <w:t xml:space="preserve">MESH </w:t>
@@ -6903,7 +7160,7 @@
       <w:r>
         <w:t xml:space="preserve"> Architecture</w:t>
       </w:r>
-      <w:bookmarkEnd w:id="78"/>
+      <w:bookmarkEnd w:id="79"/>
     </w:p>
     <w:p>
       <w:pPr>
@@ -6992,11 +7249,11 @@
       <w:pPr>
         <w:pStyle w:val="Heading2"/>
       </w:pPr>
-      <w:bookmarkStart w:id="79" w:name="_Toc6501488"/>
+      <w:bookmarkStart w:id="80" w:name="_Toc8278618"/>
       <w:r>
         <w:t>Bearer Layer</w:t>
       </w:r>
-      <w:bookmarkEnd w:id="79"/>
+      <w:bookmarkEnd w:id="80"/>
     </w:p>
     <w:p>
       <w:r>
@@ -7027,11 +7284,11 @@
       <w:pPr>
         <w:pStyle w:val="Heading2"/>
       </w:pPr>
-      <w:bookmarkStart w:id="80" w:name="_Toc6501489"/>
+      <w:bookmarkStart w:id="81" w:name="_Toc8278619"/>
       <w:r>
         <w:t>Network Layer</w:t>
       </w:r>
-      <w:bookmarkEnd w:id="80"/>
+      <w:bookmarkEnd w:id="81"/>
     </w:p>
     <w:p>
       <w:r>
@@ -7088,12 +7345,12 @@
       <w:pPr>
         <w:pStyle w:val="Heading2"/>
       </w:pPr>
-      <w:bookmarkStart w:id="81" w:name="_Toc6501490"/>
+      <w:bookmarkStart w:id="82" w:name="_Toc8278620"/>
       <w:r>
         <w:lastRenderedPageBreak/>
         <w:t>Lower Transport Layer</w:t>
       </w:r>
-      <w:bookmarkEnd w:id="81"/>
+      <w:bookmarkEnd w:id="82"/>
     </w:p>
     <w:p>
       <w:r>
@@ -7122,11 +7379,11 @@
       <w:pPr>
         <w:pStyle w:val="Heading2"/>
       </w:pPr>
-      <w:bookmarkStart w:id="82" w:name="_Toc6501491"/>
+      <w:bookmarkStart w:id="83" w:name="_Toc8278621"/>
       <w:r>
         <w:t>Upper Transport Layer</w:t>
       </w:r>
-      <w:bookmarkEnd w:id="82"/>
+      <w:bookmarkEnd w:id="83"/>
     </w:p>
     <w:p>
       <w:r>
@@ -7140,11 +7397,11 @@
       <w:pPr>
         <w:pStyle w:val="Heading2"/>
       </w:pPr>
-      <w:bookmarkStart w:id="83" w:name="_Toc6501492"/>
+      <w:bookmarkStart w:id="84" w:name="_Toc8278622"/>
       <w:r>
         <w:t>Access Layer</w:t>
       </w:r>
-      <w:bookmarkEnd w:id="83"/>
+      <w:bookmarkEnd w:id="84"/>
     </w:p>
     <w:p>
       <w:r>
@@ -7167,11 +7424,11 @@
       <w:pPr>
         <w:pStyle w:val="Heading2"/>
       </w:pPr>
-      <w:bookmarkStart w:id="84" w:name="_Toc6501493"/>
+      <w:bookmarkStart w:id="85" w:name="_Toc8278623"/>
       <w:r>
         <w:t>Foundation Model Layer</w:t>
       </w:r>
-      <w:bookmarkEnd w:id="84"/>
+      <w:bookmarkEnd w:id="85"/>
     </w:p>
     <w:p>
       <w:r>
@@ -7215,11 +7472,11 @@
       <w:pPr>
         <w:pStyle w:val="Heading2"/>
       </w:pPr>
-      <w:bookmarkStart w:id="85" w:name="_Toc6501494"/>
+      <w:bookmarkStart w:id="86" w:name="_Toc8278624"/>
       <w:r>
         <w:t>Model Layer</w:t>
       </w:r>
-      <w:bookmarkEnd w:id="85"/>
+      <w:bookmarkEnd w:id="86"/>
     </w:p>
     <w:p>
       <w:r>
@@ -7260,20 +7517,20 @@
       <w:pPr>
         <w:pStyle w:val="Heading1"/>
       </w:pPr>
-      <w:bookmarkStart w:id="86" w:name="_Toc2248817"/>
-      <w:bookmarkStart w:id="87" w:name="_Toc2252393"/>
-      <w:bookmarkStart w:id="88" w:name="_Toc2256689"/>
-      <w:bookmarkStart w:id="89" w:name="_Toc6492519"/>
-      <w:bookmarkStart w:id="90" w:name="_Toc6501495"/>
-      <w:bookmarkEnd w:id="86"/>
+      <w:bookmarkStart w:id="87" w:name="_Toc2248817"/>
+      <w:bookmarkStart w:id="88" w:name="_Toc2252393"/>
+      <w:bookmarkStart w:id="89" w:name="_Toc2256689"/>
+      <w:bookmarkStart w:id="90" w:name="_Toc6492519"/>
+      <w:bookmarkStart w:id="91" w:name="_Toc8278625"/>
       <w:bookmarkEnd w:id="87"/>
       <w:bookmarkEnd w:id="88"/>
+      <w:bookmarkEnd w:id="89"/>
       <w:r>
         <w:lastRenderedPageBreak/>
         <w:t>Security</w:t>
       </w:r>
-      <w:bookmarkEnd w:id="89"/>
       <w:bookmarkEnd w:id="90"/>
+      <w:bookmarkEnd w:id="91"/>
     </w:p>
     <w:p>
       <w:r>
@@ -7292,13 +7549,13 @@
       <w:pPr>
         <w:pStyle w:val="Heading2"/>
       </w:pPr>
-      <w:bookmarkStart w:id="91" w:name="_Toc6492520"/>
-      <w:bookmarkStart w:id="92" w:name="_Toc6501496"/>
+      <w:bookmarkStart w:id="92" w:name="_Toc6492520"/>
+      <w:bookmarkStart w:id="93" w:name="_Toc8278626"/>
       <w:r>
         <w:t>Security Keys</w:t>
       </w:r>
-      <w:bookmarkEnd w:id="91"/>
       <w:bookmarkEnd w:id="92"/>
+      <w:bookmarkEnd w:id="93"/>
     </w:p>
     <w:p>
       <w:r>
@@ -7488,14 +7745,14 @@
       <w:pPr>
         <w:pStyle w:val="Heading2"/>
       </w:pPr>
-      <w:bookmarkStart w:id="93" w:name="_Toc6492521"/>
-      <w:bookmarkStart w:id="94" w:name="_Toc6501497"/>
+      <w:bookmarkStart w:id="94" w:name="_Toc6492521"/>
+      <w:bookmarkStart w:id="95" w:name="_Toc8278627"/>
       <w:r>
         <w:lastRenderedPageBreak/>
         <w:t>Preventing Replay Attacks</w:t>
       </w:r>
-      <w:bookmarkEnd w:id="93"/>
       <w:bookmarkEnd w:id="94"/>
+      <w:bookmarkEnd w:id="95"/>
     </w:p>
     <w:p>
       <w:r>
@@ -7555,13 +7812,13 @@
       <w:pPr>
         <w:pStyle w:val="Heading2"/>
       </w:pPr>
-      <w:bookmarkStart w:id="95" w:name="_Toc6492522"/>
-      <w:bookmarkStart w:id="96" w:name="_Toc6501498"/>
+      <w:bookmarkStart w:id="96" w:name="_Toc6492522"/>
+      <w:bookmarkStart w:id="97" w:name="_Toc8278628"/>
       <w:r>
         <w:t>Node Removal and Preventing Trashcan Attacks</w:t>
       </w:r>
-      <w:bookmarkEnd w:id="95"/>
       <w:bookmarkEnd w:id="96"/>
+      <w:bookmarkEnd w:id="97"/>
     </w:p>
     <w:p>
       <w:r>
@@ -7603,23 +7860,204 @@
       <w:pPr>
         <w:pStyle w:val="Heading1"/>
       </w:pPr>
-      <w:bookmarkStart w:id="97" w:name="_Toc6501499"/>
+      <w:bookmarkStart w:id="98" w:name="_Toc8278629"/>
       <w:r>
         <w:lastRenderedPageBreak/>
         <w:t>(Advanced) Upcoming Features</w:t>
       </w:r>
+      <w:bookmarkEnd w:id="98"/>
+    </w:p>
+    <w:p>
+      <w:r>
+        <w:t>The Bluetooth Mesh spec is still evolving. Here are a few features that are being discussed by the Bluetooth SIG and will be seen in future revisions.</w:t>
+      </w:r>
     </w:p>
     <w:p>
       <w:pPr>
         <w:pStyle w:val="Heading2"/>
       </w:pPr>
+      <w:bookmarkStart w:id="99" w:name="_Toc8278630"/>
+      <w:r>
+        <w:t>Directed Forwarding</w:t>
+      </w:r>
+    </w:p>
+    <w:p>
+      <w:r>
+        <w:t xml:space="preserve">The current version </w:t>
+      </w:r>
+      <w:r>
+        <w:t xml:space="preserve">of the mesh network uses </w:t>
+      </w:r>
+      <w:r>
+        <w:t>a managed-</w:t>
+      </w:r>
+      <w:r>
+        <w:t xml:space="preserve">flood </w:t>
+      </w:r>
+      <w:r>
+        <w:t xml:space="preserve">based scheme in which every </w:t>
+      </w:r>
+      <w:r>
+        <w:t xml:space="preserve">relay node </w:t>
+      </w:r>
+      <w:proofErr w:type="gramStart"/>
+      <w:r>
+        <w:t>relays</w:t>
+      </w:r>
+      <w:proofErr w:type="gramEnd"/>
+      <w:r>
+        <w:t xml:space="preserve"> message</w:t>
+      </w:r>
+      <w:r>
+        <w:t>s</w:t>
+      </w:r>
+      <w:r>
+        <w:t xml:space="preserve"> further out, so message</w:t>
+      </w:r>
+      <w:r>
+        <w:t>s</w:t>
+      </w:r>
+      <w:r>
+        <w:t xml:space="preserve"> </w:t>
+      </w:r>
+      <w:r>
+        <w:t>are</w:t>
+      </w:r>
+      <w:r>
+        <w:t xml:space="preserve"> propagated in all directions. </w:t>
+      </w:r>
+      <w:r>
+        <w:t xml:space="preserve">In the next revision of the spec, </w:t>
+      </w:r>
+      <w:r>
+        <w:t xml:space="preserve">relaying may </w:t>
+      </w:r>
+      <w:r>
+        <w:t xml:space="preserve">alternately </w:t>
+      </w:r>
+      <w:r>
+        <w:t xml:space="preserve">use </w:t>
+      </w:r>
+      <w:r>
+        <w:t>a</w:t>
+      </w:r>
+      <w:r>
+        <w:t xml:space="preserve"> directed forwarding scheme, in which only relay nodes along a path toward the destination will relay the message until the message reaches the destination. The scheme is chosen by the node that originates the message. </w:t>
+      </w:r>
+      <w:r>
+        <w:t xml:space="preserve"> </w:t>
+      </w:r>
+      <w:r>
+        <w:t xml:space="preserve">Nodes forming a path </w:t>
+      </w:r>
+      <w:r>
+        <w:t xml:space="preserve">from a source to the destination </w:t>
+      </w:r>
+      <w:r>
+        <w:t>may be explicitly configured by a Configuration Manager or a path may be discovered and maintained by a node that is originating messages.</w:t>
+      </w:r>
+      <w:r>
+        <w:t xml:space="preserve"> </w:t>
+      </w:r>
+      <w:r>
+        <w:t xml:space="preserve">The path establishment and maintenance policy of an originator is configured by the Configuration Manager </w:t>
+      </w:r>
+      <w:r>
+        <w:t>along with</w:t>
+      </w:r>
+      <w:r>
+        <w:t xml:space="preserve"> control aspects such as path lifetime, verification and re-establishment cadence, number of redundant lanes, and whether the paths are unidirectional or bidirectional.</w:t>
+      </w:r>
+    </w:p>
+    <w:p>
+      <w:pPr>
+        <w:pStyle w:val="Heading2"/>
+      </w:pPr>
       <w:r>
         <w:t>Configuration Database</w:t>
       </w:r>
-    </w:p>
-    <w:p>
-      <w:r>
-        <w:t xml:space="preserve">Currently only the provisioning device and the mesh network nodes have the </w:t>
+      <w:bookmarkEnd w:id="99"/>
+    </w:p>
+    <w:p>
+      <w:bookmarkStart w:id="100" w:name="_Toc8278631"/>
+      <w:r>
+        <w:t xml:space="preserve">A device that creates the network and provisions other nodes has the information about the </w:t>
+      </w:r>
+      <w:r>
+        <w:t>network security material</w:t>
+      </w:r>
+      <w:r>
+        <w:t>s</w:t>
+      </w:r>
+      <w:r>
+        <w:t xml:space="preserve"> (network</w:t>
+      </w:r>
+      <w:r>
+        <w:t xml:space="preserve"> keys</w:t>
+      </w:r>
+      <w:r>
+        <w:t>, application</w:t>
+      </w:r>
+      <w:r>
+        <w:t xml:space="preserve"> keys</w:t>
+      </w:r>
+      <w:r>
+        <w:t>, device keys),</w:t>
+      </w:r>
+      <w:r>
+        <w:t xml:space="preserve"> addresses that have assigned to the nodes, nodes configuration, groups that have been created and other network properties.  Currently there is no standard way to share this information with other devices that may want to manage and control the network.  </w:t>
+      </w:r>
+      <w:r>
+        <w:t>A standard</w:t>
+      </w:r>
+      <w:r>
+        <w:t xml:space="preserve"> format </w:t>
+      </w:r>
+      <w:r>
+        <w:t>of a</w:t>
+      </w:r>
+      <w:r>
+        <w:t xml:space="preserve"> configuration database </w:t>
+      </w:r>
+      <w:r>
+        <w:t xml:space="preserve">will be defined </w:t>
+      </w:r>
+      <w:r>
+        <w:t xml:space="preserve">so that information for a network can be stored (e.g. on the cloud) and shared (e.g. with other phones and tablets) so that multiple devices will be able to provision, configure, and connect to a mesh network. </w:t>
+      </w:r>
+    </w:p>
+    <w:p>
+      <w:r>
+        <w:t>The configuration will be in JSON format and the schema will be defined in an upcoming revision of the mesh spec.</w:t>
+      </w:r>
+    </w:p>
+    <w:p>
+      <w:pPr>
+        <w:pStyle w:val="Heading2"/>
+      </w:pPr>
+      <w:r>
+        <w:t>Remote Provisioning</w:t>
+      </w:r>
+      <w:bookmarkEnd w:id="100"/>
+    </w:p>
+    <w:p>
+      <w:r>
+        <w:t>Today, provisioning is done via a direct connection from the provisioner to the unprovisioned device. This can be inconvenient if an unprovisioned device is in a physically difficult to reach location. There are plans to update the spec so that devices can be provisioned remotely across the existing mesh network that they are being provisioned to join.</w:t>
+      </w:r>
+    </w:p>
+    <w:p>
+      <w:pPr>
+        <w:pStyle w:val="Heading2"/>
+      </w:pPr>
+      <w:bookmarkStart w:id="101" w:name="_Toc8278632"/>
+      <w:r>
+        <w:t>Device Firmware Update (DFU)</w:t>
+      </w:r>
+      <w:bookmarkEnd w:id="101"/>
+    </w:p>
+    <w:p>
+      <w:r>
+        <w:t xml:space="preserve">Updating firmware in mesh devices is possible today for nodes that can have a GATT connection while provisioned (e.g. GATT proxies). In this case, a custom service is included in the GATT database for OTA firmware update using a GATT connection. The update process uses the </w:t>
       </w:r>
       <w:proofErr w:type="spellStart"/>
       <w:r>
@@ -7627,12 +8065,24 @@
       </w:r>
       <w:proofErr w:type="spellEnd"/>
       <w:r>
-        <w:t xml:space="preserve"> and therefore are the only devices that can communicate directly with a mesh network. The BT SIG is working on a specification for a configuration database so that information for a network can be stored (e.g. on the cloud) and shared (e.g. with other phones and tablets) so that multiple devices will be able to provision, configure, and connect to a mesh network. </w:t>
-      </w:r>
-    </w:p>
-    <w:p>
-      <w:r>
-        <w:t>The configuration will be in JSON format and the schema will be defined in an upcoming revision of the mesh spec.</w:t>
+        <w:t xml:space="preserve"> to ensure secure update of the firmware. </w:t>
+      </w:r>
+      <w:r>
+        <w:t>This</w:t>
+      </w:r>
+      <w:r>
+        <w:t xml:space="preserve"> method is Cypress proprietary and it is not possible for a Cypress application to upgrade devices from other manufacturers.</w:t>
+      </w:r>
+    </w:p>
+    <w:p>
+      <w:r>
+        <w:lastRenderedPageBreak/>
+        <w:t>The above described option does not work for nodes that can't have a GATT connection (e.g. Low Power Nodes) so there is no standard way to update firmware on those nodes over Bluetooth.</w:t>
+      </w:r>
+    </w:p>
+    <w:p>
+      <w:r>
+        <w:t>New models will be introduced in the mesh spec to include a way to update mesh devices over the mesh network itself. This will allow updating of low power nodes as well as remote DFU for nodes that are not easily accessible for a direct BLE GATT connection.</w:t>
       </w:r>
     </w:p>
     <w:p>
@@ -7640,59 +8090,31 @@
         <w:pStyle w:val="Heading2"/>
       </w:pPr>
       <w:r>
-        <w:t>Remote Provisioning</w:t>
-      </w:r>
-    </w:p>
-    <w:p>
-      <w:r>
-        <w:t>Today, provisioning is done via a direct connection from the provisioner to the unprovisioned device. This can be inconvenient if an unprovisioned device is in a physically difficult to reach location. There are plans to update the spec so that devices can be provisioned remotely across the existing mesh network that they are being provisioned to join.</w:t>
-      </w:r>
-    </w:p>
-    <w:p>
-      <w:pPr>
-        <w:pStyle w:val="Heading2"/>
-      </w:pPr>
-      <w:r>
-        <w:t>Device Firmware Update (DFU)</w:t>
-      </w:r>
-    </w:p>
-    <w:p>
-      <w:r>
-        <w:t xml:space="preserve">Updating firmware in mesh devices is possible today for nodes that can have a GATT connection while provisioned (e.g. GATT proxies). In this case, a custom service is included in the GATT database for OTA firmware update using a GATT connection. The update process uses the </w:t>
-      </w:r>
-      <w:proofErr w:type="spellStart"/>
-      <w:r>
-        <w:t>NetKey</w:t>
-      </w:r>
-      <w:proofErr w:type="spellEnd"/>
-      <w:r>
-        <w:t xml:space="preserve"> to ensure secure update of the firmware.</w:t>
-      </w:r>
-    </w:p>
-    <w:p>
-      <w:r>
-        <w:t>The above described option does not work for nodes that can't have a GATT connection (e.g. Low Power Nodes) so there is no standard way to update firmware on those nodes over Bluetooth.</w:t>
-      </w:r>
-    </w:p>
-    <w:p>
-      <w:r>
-        <w:t xml:space="preserve">The spec will be updated to include a way to update mesh devices over the mesh network itself. This will allow </w:t>
-      </w:r>
-      <w:r>
-        <w:t>updating of low power nodes as well as remote DFU for nodes that are not easily accessible for a direct BLE GATT connection.</w:t>
-      </w:r>
-    </w:p>
-    <w:p>
-      <w:pPr>
-        <w:rPr>
-          <w:rFonts w:eastAsia="Times New Roman"/>
-          <w:b/>
-          <w:bCs/>
-          <w:color w:val="1F4E79" w:themeColor="accent1" w:themeShade="80"/>
-          <w:sz w:val="28"/>
-          <w:szCs w:val="28"/>
-        </w:rPr>
-      </w:pPr>
+        <w:t>Subnet Bridge (SBR)</w:t>
+      </w:r>
+    </w:p>
+    <w:p>
+      <w:pPr>
+        <w:pStyle w:val="BodyText"/>
+        <w:rPr>
+          <w:szCs w:val="20"/>
+        </w:rPr>
+      </w:pPr>
+      <w:r>
+        <w:rPr>
+          <w:szCs w:val="20"/>
+        </w:rPr>
+        <w:t xml:space="preserve">A mesh network can have one or more subnets that facilitate security domain isolation (e.g., isolated hotel room subnets within a hotel network). A subnet is a group of nodes that can communicate with each other at a network layer because they share a network key. </w:t>
+      </w:r>
+      <w:r>
+        <w:t xml:space="preserve">At the time of provisioning, a device is provisioned to one subnet and may be added to more subnets using the Configuration Model. </w:t>
+      </w:r>
+      <w:r>
+        <w:rPr>
+          <w:szCs w:val="20"/>
+        </w:rPr>
+        <w:t xml:space="preserve"> A message transmitted in one subnet is only forwarded and processed by nodes that share the same network key and belong to the same subnet. The new protocol will add logic to configure a bridge device to be able to forward messages between subnets.</w:t>
+      </w:r>
       <w:r>
         <w:br w:type="page"/>
       </w:r>
@@ -7701,8 +8123,7 @@
       <w:pPr>
         <w:pStyle w:val="Heading1"/>
       </w:pPr>
-      <w:bookmarkStart w:id="98" w:name="_GoBack"/>
-      <w:bookmarkEnd w:id="98"/>
+      <w:bookmarkStart w:id="102" w:name="_Toc8278633"/>
       <w:r>
         <w:lastRenderedPageBreak/>
         <w:t xml:space="preserve">(Advanced) </w:t>
@@ -7713,7 +8134,7 @@
       <w:r>
         <w:t>Details</w:t>
       </w:r>
-      <w:bookmarkEnd w:id="97"/>
+      <w:bookmarkEnd w:id="102"/>
     </w:p>
     <w:p>
       <w:r>
@@ -8162,11 +8583,11 @@
       <w:pPr>
         <w:pStyle w:val="Heading2"/>
       </w:pPr>
-      <w:bookmarkStart w:id="99" w:name="_Toc6501500"/>
+      <w:bookmarkStart w:id="103" w:name="_Toc8278634"/>
       <w:r>
         <w:t>Access Messages</w:t>
       </w:r>
-      <w:bookmarkEnd w:id="99"/>
+      <w:bookmarkEnd w:id="103"/>
     </w:p>
     <w:p>
       <w:pPr>
@@ -12151,12 +12572,12 @@
       <w:pPr>
         <w:pStyle w:val="Heading2"/>
       </w:pPr>
-      <w:bookmarkStart w:id="100" w:name="_Toc6501501"/>
+      <w:bookmarkStart w:id="104" w:name="_Toc8278635"/>
       <w:r>
         <w:lastRenderedPageBreak/>
         <w:t>Control Messages</w:t>
       </w:r>
-      <w:bookmarkEnd w:id="100"/>
+      <w:bookmarkEnd w:id="104"/>
     </w:p>
     <w:p>
       <w:pPr>
@@ -15638,7 +16059,7 @@
       <w:pPr>
         <w:pStyle w:val="Heading2"/>
       </w:pPr>
-      <w:bookmarkStart w:id="101" w:name="_Toc6501502"/>
+      <w:bookmarkStart w:id="105" w:name="_Toc8278636"/>
       <w:r>
         <w:lastRenderedPageBreak/>
         <w:t xml:space="preserve">Packet </w:t>
@@ -15646,7 +16067,7 @@
       <w:r>
         <w:t>Segmentation and Reassembly</w:t>
       </w:r>
-      <w:bookmarkEnd w:id="101"/>
+      <w:bookmarkEnd w:id="105"/>
     </w:p>
     <w:p>
       <w:r>
@@ -15754,19 +16175,19 @@
       <w:pPr>
         <w:pStyle w:val="Heading1"/>
       </w:pPr>
-      <w:bookmarkStart w:id="102" w:name="_Toc6501503"/>
+      <w:bookmarkStart w:id="106" w:name="_Toc8278637"/>
       <w:r>
         <w:lastRenderedPageBreak/>
         <w:t>Exercises</w:t>
       </w:r>
-      <w:bookmarkEnd w:id="102"/>
+      <w:bookmarkEnd w:id="106"/>
     </w:p>
     <w:p>
       <w:pPr>
         <w:pStyle w:val="Exercise"/>
       </w:pPr>
-      <w:bookmarkStart w:id="103" w:name="_Toc5721897"/>
-      <w:bookmarkStart w:id="104" w:name="_Toc6501504"/>
+      <w:bookmarkStart w:id="107" w:name="_Toc5721897"/>
+      <w:bookmarkStart w:id="108" w:name="_Toc8278638"/>
       <w:r>
         <w:t xml:space="preserve">Add </w:t>
       </w:r>
@@ -15782,11 +16203,11 @@
       <w:r>
         <w:t xml:space="preserve"> to the Network and Create/Modify </w:t>
       </w:r>
-      <w:bookmarkEnd w:id="103"/>
+      <w:bookmarkEnd w:id="107"/>
       <w:r>
         <w:t>Groups</w:t>
       </w:r>
-      <w:bookmarkEnd w:id="104"/>
+      <w:bookmarkEnd w:id="108"/>
     </w:p>
     <w:p>
       <w:r>
@@ -19377,7 +19798,7 @@
     <w:lsdException w:name="Closing" w:semiHidden="1" w:unhideWhenUsed="1"/>
     <w:lsdException w:name="Signature" w:semiHidden="1" w:unhideWhenUsed="1"/>
     <w:lsdException w:name="Default Paragraph Font" w:semiHidden="1" w:uiPriority="1" w:unhideWhenUsed="1"/>
-    <w:lsdException w:name="Body Text" w:semiHidden="1" w:unhideWhenUsed="1"/>
+    <w:lsdException w:name="Body Text" w:semiHidden="1" w:uiPriority="18" w:unhideWhenUsed="1" w:qFormat="1"/>
     <w:lsdException w:name="Body Text Indent" w:semiHidden="1" w:unhideWhenUsed="1"/>
     <w:lsdException w:name="List Continue" w:semiHidden="1" w:unhideWhenUsed="1"/>
     <w:lsdException w:name="List Continue 2" w:semiHidden="1" w:unhideWhenUsed="1"/>
@@ -19688,7 +20109,7 @@
   <w:style w:type="paragraph" w:default="1" w:styleId="Normal">
     <w:name w:val="Normal"/>
     <w:qFormat/>
-    <w:rsid w:val="001C5581"/>
+    <w:rsid w:val="00CA0946"/>
   </w:style>
   <w:style w:type="paragraph" w:styleId="Heading1">
     <w:name w:val="heading 1"/>
@@ -19811,7 +20232,7 @@
     <w:uiPriority w:val="1"/>
     <w:semiHidden/>
     <w:unhideWhenUsed/>
-    <w:rsid w:val="001C5581"/>
+    <w:rsid w:val="00CA0946"/>
   </w:style>
   <w:style w:type="table" w:default="1" w:styleId="TableNormal">
     <w:name w:val="Normal Table"/>
@@ -19833,7 +20254,7 @@
     <w:uiPriority w:val="99"/>
     <w:semiHidden/>
     <w:unhideWhenUsed/>
-    <w:rsid w:val="001C5581"/>
+    <w:rsid w:val="00CA0946"/>
   </w:style>
   <w:style w:type="character" w:customStyle="1" w:styleId="Heading1Char">
     <w:name w:val="Heading 1 Char"/>
@@ -20472,6 +20893,33 @@
       </w:numPr>
     </w:pPr>
   </w:style>
+  <w:style w:type="paragraph" w:styleId="BodyText">
+    <w:name w:val="Body Text"/>
+    <w:basedOn w:val="Normal"/>
+    <w:link w:val="BodyTextChar"/>
+    <w:uiPriority w:val="18"/>
+    <w:unhideWhenUsed/>
+    <w:qFormat/>
+    <w:rsid w:val="00444A7F"/>
+    <w:pPr>
+      <w:spacing w:before="120" w:after="240" w:line="276" w:lineRule="auto"/>
+    </w:pPr>
+    <w:rPr>
+      <w:rFonts w:eastAsiaTheme="minorEastAsia"/>
+      <w:sz w:val="20"/>
+    </w:rPr>
+  </w:style>
+  <w:style w:type="character" w:customStyle="1" w:styleId="BodyTextChar">
+    <w:name w:val="Body Text Char"/>
+    <w:basedOn w:val="DefaultParagraphFont"/>
+    <w:link w:val="BodyText"/>
+    <w:uiPriority w:val="18"/>
+    <w:rsid w:val="00444A7F"/>
+    <w:rPr>
+      <w:rFonts w:eastAsiaTheme="minorEastAsia"/>
+      <w:sz w:val="20"/>
+    </w:rPr>
+  </w:style>
 </w:styles>
 </file>
 
@@ -20741,7 +21189,7 @@
 </file>
 
 <file path=customXml/itemProps1.xml><?xml version="1.0" encoding="utf-8"?>
-<ds:datastoreItem xmlns:ds="http://schemas.openxmlformats.org/officeDocument/2006/customXml" ds:itemID="{C4EEB9AB-8E99-4001-8990-B160EC4E7BC0}">
+<ds:datastoreItem xmlns:ds="http://schemas.openxmlformats.org/officeDocument/2006/customXml" ds:itemID="{EACC8AE9-716B-44D1-A2B9-70B909B56625}">
   <ds:schemaRefs>
     <ds:schemaRef ds:uri="http://schemas.openxmlformats.org/officeDocument/2006/bibliography"/>
   </ds:schemaRefs>

</xml_diff>